<commit_message>
update this file for lecture 12
</commit_message>
<xml_diff>
--- a/12 - Lecture/05.4 PB-CSharp-While-Loop-Exercise.docx
+++ b/12 - Lecture/05.4 PB-CSharp-While-Loop-Exercise.docx
@@ -1,6 +1,6 @@
 
 <file path=word/document.xml><?xml version="1.0" encoding="utf-8"?>
-<w:document xmlns:wpc="http://schemas.microsoft.com/office/word/2010/wordprocessingCanvas" xmlns:cx="http://schemas.microsoft.com/office/drawing/2014/chartex" xmlns:cx1="http://schemas.microsoft.com/office/drawing/2015/9/8/chartex" xmlns:cx2="http://schemas.microsoft.com/office/drawing/2015/10/21/chartex" xmlns:cx3="http://schemas.microsoft.com/office/drawing/2016/5/9/chartex" xmlns:cx4="http://schemas.microsoft.com/office/drawing/2016/5/10/chartex" xmlns:cx5="http://schemas.microsoft.com/office/drawing/2016/5/11/chartex" xmlns:cx6="http://schemas.microsoft.com/office/drawing/2016/5/12/chartex" xmlns:cx7="http://schemas.microsoft.com/office/drawing/2016/5/13/chartex" xmlns:cx8="http://schemas.microsoft.com/office/drawing/2016/5/14/chartex" xmlns:mc="http://schemas.openxmlformats.org/markup-compatibility/2006" xmlns:aink="http://schemas.microsoft.com/office/drawing/2016/ink" xmlns:am3d="http://schemas.microsoft.com/office/drawing/2017/model3d" xmlns:o="urn:schemas-microsoft-com:office:office" xmlns:r="http://schemas.openxmlformats.org/officeDocument/2006/relationships" xmlns:m="http://schemas.openxmlformats.org/officeDocument/2006/math" xmlns:v="urn:schemas-microsoft-com:vml" xmlns:wp14="http://schemas.microsoft.com/office/word/2010/wordprocessingDrawing" xmlns:wp="http://schemas.openxmlformats.org/drawingml/2006/wordprocessingDrawing" xmlns:w10="urn:schemas-microsoft-com:office:word" xmlns:w="http://schemas.openxmlformats.org/wordprocessingml/2006/main" xmlns:w14="http://schemas.microsoft.com/office/word/2010/wordml" xmlns:w15="http://schemas.microsoft.com/office/word/2012/wordml" xmlns:w16cid="http://schemas.microsoft.com/office/word/2016/wordml/cid" xmlns:w16se="http://schemas.microsoft.com/office/word/2015/wordml/symex" xmlns:wpg="http://schemas.microsoft.com/office/word/2010/wordprocessingGroup" xmlns:wpi="http://schemas.microsoft.com/office/word/2010/wordprocessingInk" xmlns:wne="http://schemas.microsoft.com/office/word/2006/wordml" xmlns:wps="http://schemas.microsoft.com/office/word/2010/wordprocessingShape" mc:Ignorable="w14 w15 w16se w16cid wp14">
+<w:document xmlns:wpc="http://schemas.microsoft.com/office/word/2010/wordprocessingCanvas" xmlns:cx="http://schemas.microsoft.com/office/drawing/2014/chartex" xmlns:cx1="http://schemas.microsoft.com/office/drawing/2015/9/8/chartex" xmlns:cx2="http://schemas.microsoft.com/office/drawing/2015/10/21/chartex" xmlns:cx3="http://schemas.microsoft.com/office/drawing/2016/5/9/chartex" xmlns:cx4="http://schemas.microsoft.com/office/drawing/2016/5/10/chartex" xmlns:cx5="http://schemas.microsoft.com/office/drawing/2016/5/11/chartex" xmlns:cx6="http://schemas.microsoft.com/office/drawing/2016/5/12/chartex" xmlns:cx7="http://schemas.microsoft.com/office/drawing/2016/5/13/chartex" xmlns:cx8="http://schemas.microsoft.com/office/drawing/2016/5/14/chartex" xmlns:mc="http://schemas.openxmlformats.org/markup-compatibility/2006" xmlns:aink="http://schemas.microsoft.com/office/drawing/2016/ink" xmlns:am3d="http://schemas.microsoft.com/office/drawing/2017/model3d" xmlns:o="urn:schemas-microsoft-com:office:office" xmlns:r="http://schemas.openxmlformats.org/officeDocument/2006/relationships" xmlns:m="http://schemas.openxmlformats.org/officeDocument/2006/math" xmlns:v="urn:schemas-microsoft-com:vml" xmlns:wp14="http://schemas.microsoft.com/office/word/2010/wordprocessingDrawing" xmlns:wp="http://schemas.openxmlformats.org/drawingml/2006/wordprocessingDrawing" xmlns:w10="urn:schemas-microsoft-com:office:word" xmlns:w="http://schemas.openxmlformats.org/wordprocessingml/2006/main" xmlns:w14="http://schemas.microsoft.com/office/word/2010/wordml" xmlns:w15="http://schemas.microsoft.com/office/word/2012/wordml" xmlns:w16cex="http://schemas.microsoft.com/office/word/2018/wordml/cex" xmlns:w16cid="http://schemas.microsoft.com/office/word/2016/wordml/cid" xmlns:w16="http://schemas.microsoft.com/office/word/2018/wordml" xmlns:w16sdtdh="http://schemas.microsoft.com/office/word/2020/wordml/sdtdatahash" xmlns:w16se="http://schemas.microsoft.com/office/word/2015/wordml/symex" xmlns:wpg="http://schemas.microsoft.com/office/word/2010/wordprocessingGroup" xmlns:wpi="http://schemas.microsoft.com/office/word/2010/wordprocessingInk" xmlns:wne="http://schemas.microsoft.com/office/word/2006/wordml" xmlns:wps="http://schemas.microsoft.com/office/word/2010/wordprocessingShape" mc:Ignorable="w14 w15 w16se w16cid w16 w16cex w16sdtdh wp14">
   <w:body>
     <w:p>
       <w:pPr>
@@ -105,17 +105,8 @@
             <w:rStyle w:val="Hyperlink"/>
             <w:lang w:val="bg-BG"/>
           </w:rPr>
-          <w:t xml:space="preserve"> в </w:t>
+          <w:t xml:space="preserve"> в СофтУни</w:t>
         </w:r>
-        <w:proofErr w:type="spellStart"/>
-        <w:r>
-          <w:rPr>
-            <w:rStyle w:val="Hyperlink"/>
-            <w:lang w:val="bg-BG"/>
-          </w:rPr>
-          <w:t>СофтУни</w:t>
-        </w:r>
-        <w:proofErr w:type="spellEnd"/>
       </w:hyperlink>
       <w:r>
         <w:rPr>
@@ -131,65 +122,39 @@
           <w:lang w:val="bg-BG"/>
         </w:rPr>
       </w:pPr>
-      <w:proofErr w:type="spellStart"/>
       <w:r>
         <w:rPr>
           <w:b/>
           <w:lang w:val="ru-RU"/>
         </w:rPr>
-        <w:t>Тествайте</w:t>
-      </w:r>
-      <w:proofErr w:type="spellEnd"/>
-      <w:r>
-        <w:rPr>
-          <w:b/>
+        <w:t xml:space="preserve">Тествайте </w:t>
+      </w:r>
+      <w:r>
+        <w:rPr>
           <w:lang w:val="ru-RU"/>
         </w:rPr>
+        <w:t>решението си в</w:t>
+      </w:r>
+      <w:r>
+        <w:rPr>
+          <w:b/>
+          <w:lang w:val="ru-RU"/>
+        </w:rPr>
         <w:t xml:space="preserve"> </w:t>
       </w:r>
-      <w:proofErr w:type="spellStart"/>
-      <w:r>
-        <w:rPr>
+      <w:r>
+        <w:rPr>
+          <w:b/>
+        </w:rPr>
+        <w:t>judge</w:t>
+      </w:r>
+      <w:r>
+        <w:rPr>
+          <w:b/>
           <w:lang w:val="ru-RU"/>
         </w:rPr>
-        <w:t>решението</w:t>
-      </w:r>
-      <w:proofErr w:type="spellEnd"/>
-      <w:r>
-        <w:rPr>
-          <w:lang w:val="ru-RU"/>
-        </w:rPr>
-        <w:t xml:space="preserve"> си в</w:t>
-      </w:r>
-      <w:r>
-        <w:rPr>
-          <w:b/>
-          <w:lang w:val="ru-RU"/>
-        </w:rPr>
-        <w:t xml:space="preserve"> </w:t>
-      </w:r>
-      <w:r>
-        <w:rPr>
-          <w:b/>
-        </w:rPr>
-        <w:t>judge</w:t>
-      </w:r>
-      <w:r>
-        <w:rPr>
-          <w:b/>
-          <w:lang w:val="ru-RU"/>
-        </w:rPr>
-        <w:t xml:space="preserve"> </w:t>
-      </w:r>
-      <w:proofErr w:type="spellStart"/>
-      <w:r>
-        <w:rPr>
-          <w:b/>
-          <w:lang w:val="ru-RU"/>
-        </w:rPr>
-        <w:t>системата</w:t>
-      </w:r>
-      <w:proofErr w:type="spellEnd"/>
+        <w:t xml:space="preserve"> системата</w:t>
+      </w:r>
       <w:r>
         <w:rPr>
           <w:lang w:val="ru-RU"/>
@@ -8967,6 +8932,12 @@
         </w:rPr>
         <w:t>Монети</w:t>
       </w:r>
+      <w:r>
+        <w:rPr>
+          <w:bCs w:val="0"/>
+        </w:rPr>
+        <w:t>1,231,231,21,2</w:t>
+      </w:r>
     </w:p>
     <w:p>
       <w:pPr>
@@ -10820,8 +10791,6 @@
           <w:lang w:val="bg-BG"/>
         </w:rPr>
       </w:pPr>
-      <w:bookmarkStart w:id="7" w:name="_GoBack"/>
-      <w:bookmarkEnd w:id="7"/>
     </w:p>
     <w:sectPr>
       <w:headerReference w:type="default" r:id="rId25"/>
@@ -10836,7 +10805,7 @@
 </file>
 
 <file path=word/endnotes.xml><?xml version="1.0" encoding="utf-8"?>
-<w:endnotes xmlns:wpc="http://schemas.microsoft.com/office/word/2010/wordprocessingCanvas" xmlns:cx="http://schemas.microsoft.com/office/drawing/2014/chartex" xmlns:cx1="http://schemas.microsoft.com/office/drawing/2015/9/8/chartex" xmlns:cx2="http://schemas.microsoft.com/office/drawing/2015/10/21/chartex" xmlns:cx3="http://schemas.microsoft.com/office/drawing/2016/5/9/chartex" xmlns:cx4="http://schemas.microsoft.com/office/drawing/2016/5/10/chartex" xmlns:cx5="http://schemas.microsoft.com/office/drawing/2016/5/11/chartex" xmlns:cx6="http://schemas.microsoft.com/office/drawing/2016/5/12/chartex" xmlns:cx7="http://schemas.microsoft.com/office/drawing/2016/5/13/chartex" xmlns:cx8="http://schemas.microsoft.com/office/drawing/2016/5/14/chartex" xmlns:mc="http://schemas.openxmlformats.org/markup-compatibility/2006" xmlns:aink="http://schemas.microsoft.com/office/drawing/2016/ink" xmlns:am3d="http://schemas.microsoft.com/office/drawing/2017/model3d" xmlns:o="urn:schemas-microsoft-com:office:office" xmlns:r="http://schemas.openxmlformats.org/officeDocument/2006/relationships" xmlns:m="http://schemas.openxmlformats.org/officeDocument/2006/math" xmlns:v="urn:schemas-microsoft-com:vml" xmlns:wp14="http://schemas.microsoft.com/office/word/2010/wordprocessingDrawing" xmlns:wp="http://schemas.openxmlformats.org/drawingml/2006/wordprocessingDrawing" xmlns:w10="urn:schemas-microsoft-com:office:word" xmlns:w="http://schemas.openxmlformats.org/wordprocessingml/2006/main" xmlns:w14="http://schemas.microsoft.com/office/word/2010/wordml" xmlns:w15="http://schemas.microsoft.com/office/word/2012/wordml" xmlns:w16cid="http://schemas.microsoft.com/office/word/2016/wordml/cid" xmlns:w16se="http://schemas.microsoft.com/office/word/2015/wordml/symex" xmlns:wpg="http://schemas.microsoft.com/office/word/2010/wordprocessingGroup" xmlns:wpi="http://schemas.microsoft.com/office/word/2010/wordprocessingInk" xmlns:wne="http://schemas.microsoft.com/office/word/2006/wordml" xmlns:wps="http://schemas.microsoft.com/office/word/2010/wordprocessingShape" mc:Ignorable="w14 w15 w16se w16cid wp14">
+<w:endnotes xmlns:wpc="http://schemas.microsoft.com/office/word/2010/wordprocessingCanvas" xmlns:cx="http://schemas.microsoft.com/office/drawing/2014/chartex" xmlns:cx1="http://schemas.microsoft.com/office/drawing/2015/9/8/chartex" xmlns:cx2="http://schemas.microsoft.com/office/drawing/2015/10/21/chartex" xmlns:cx3="http://schemas.microsoft.com/office/drawing/2016/5/9/chartex" xmlns:cx4="http://schemas.microsoft.com/office/drawing/2016/5/10/chartex" xmlns:cx5="http://schemas.microsoft.com/office/drawing/2016/5/11/chartex" xmlns:cx6="http://schemas.microsoft.com/office/drawing/2016/5/12/chartex" xmlns:cx7="http://schemas.microsoft.com/office/drawing/2016/5/13/chartex" xmlns:cx8="http://schemas.microsoft.com/office/drawing/2016/5/14/chartex" xmlns:mc="http://schemas.openxmlformats.org/markup-compatibility/2006" xmlns:aink="http://schemas.microsoft.com/office/drawing/2016/ink" xmlns:am3d="http://schemas.microsoft.com/office/drawing/2017/model3d" xmlns:o="urn:schemas-microsoft-com:office:office" xmlns:r="http://schemas.openxmlformats.org/officeDocument/2006/relationships" xmlns:m="http://schemas.openxmlformats.org/officeDocument/2006/math" xmlns:v="urn:schemas-microsoft-com:vml" xmlns:wp14="http://schemas.microsoft.com/office/word/2010/wordprocessingDrawing" xmlns:wp="http://schemas.openxmlformats.org/drawingml/2006/wordprocessingDrawing" xmlns:w10="urn:schemas-microsoft-com:office:word" xmlns:w="http://schemas.openxmlformats.org/wordprocessingml/2006/main" xmlns:w14="http://schemas.microsoft.com/office/word/2010/wordml" xmlns:w15="http://schemas.microsoft.com/office/word/2012/wordml" xmlns:w16cex="http://schemas.microsoft.com/office/word/2018/wordml/cex" xmlns:w16cid="http://schemas.microsoft.com/office/word/2016/wordml/cid" xmlns:w16="http://schemas.microsoft.com/office/word/2018/wordml" xmlns:w16sdtdh="http://schemas.microsoft.com/office/word/2020/wordml/sdtdatahash" xmlns:w16se="http://schemas.microsoft.com/office/word/2015/wordml/symex" xmlns:wpg="http://schemas.microsoft.com/office/word/2010/wordprocessingGroup" xmlns:wpi="http://schemas.microsoft.com/office/word/2010/wordprocessingInk" xmlns:wne="http://schemas.microsoft.com/office/word/2006/wordml" xmlns:wps="http://schemas.microsoft.com/office/word/2010/wordprocessingShape" mc:Ignorable="w14 w15 w16se w16cid w16 w16cex w16sdtdh wp14">
   <w:endnote w:type="separator" w:id="-1">
     <w:p>
       <w:pPr>
@@ -10861,7 +10830,7 @@
 </file>
 
 <file path=word/footer1.xml><?xml version="1.0" encoding="utf-8"?>
-<w:ftr xmlns:wpc="http://schemas.microsoft.com/office/word/2010/wordprocessingCanvas" xmlns:cx="http://schemas.microsoft.com/office/drawing/2014/chartex" xmlns:cx1="http://schemas.microsoft.com/office/drawing/2015/9/8/chartex" xmlns:cx2="http://schemas.microsoft.com/office/drawing/2015/10/21/chartex" xmlns:cx3="http://schemas.microsoft.com/office/drawing/2016/5/9/chartex" xmlns:cx4="http://schemas.microsoft.com/office/drawing/2016/5/10/chartex" xmlns:cx5="http://schemas.microsoft.com/office/drawing/2016/5/11/chartex" xmlns:cx6="http://schemas.microsoft.com/office/drawing/2016/5/12/chartex" xmlns:cx7="http://schemas.microsoft.com/office/drawing/2016/5/13/chartex" xmlns:cx8="http://schemas.microsoft.com/office/drawing/2016/5/14/chartex" xmlns:mc="http://schemas.openxmlformats.org/markup-compatibility/2006" xmlns:aink="http://schemas.microsoft.com/office/drawing/2016/ink" xmlns:am3d="http://schemas.microsoft.com/office/drawing/2017/model3d" xmlns:o="urn:schemas-microsoft-com:office:office" xmlns:r="http://schemas.openxmlformats.org/officeDocument/2006/relationships" xmlns:m="http://schemas.openxmlformats.org/officeDocument/2006/math" xmlns:v="urn:schemas-microsoft-com:vml" xmlns:wp14="http://schemas.microsoft.com/office/word/2010/wordprocessingDrawing" xmlns:wp="http://schemas.openxmlformats.org/drawingml/2006/wordprocessingDrawing" xmlns:w10="urn:schemas-microsoft-com:office:word" xmlns:w="http://schemas.openxmlformats.org/wordprocessingml/2006/main" xmlns:w14="http://schemas.microsoft.com/office/word/2010/wordml" xmlns:w15="http://schemas.microsoft.com/office/word/2012/wordml" xmlns:w16cid="http://schemas.microsoft.com/office/word/2016/wordml/cid" xmlns:w16se="http://schemas.microsoft.com/office/word/2015/wordml/symex" xmlns:wpg="http://schemas.microsoft.com/office/word/2010/wordprocessingGroup" xmlns:wpi="http://schemas.microsoft.com/office/word/2010/wordprocessingInk" xmlns:wne="http://schemas.microsoft.com/office/word/2006/wordml" xmlns:wps="http://schemas.microsoft.com/office/word/2010/wordprocessingShape" mc:Ignorable="w14 w15 w16se w16cid wp14">
+<w:ftr xmlns:wpc="http://schemas.microsoft.com/office/word/2010/wordprocessingCanvas" xmlns:cx="http://schemas.microsoft.com/office/drawing/2014/chartex" xmlns:cx1="http://schemas.microsoft.com/office/drawing/2015/9/8/chartex" xmlns:cx2="http://schemas.microsoft.com/office/drawing/2015/10/21/chartex" xmlns:cx3="http://schemas.microsoft.com/office/drawing/2016/5/9/chartex" xmlns:cx4="http://schemas.microsoft.com/office/drawing/2016/5/10/chartex" xmlns:cx5="http://schemas.microsoft.com/office/drawing/2016/5/11/chartex" xmlns:cx6="http://schemas.microsoft.com/office/drawing/2016/5/12/chartex" xmlns:cx7="http://schemas.microsoft.com/office/drawing/2016/5/13/chartex" xmlns:cx8="http://schemas.microsoft.com/office/drawing/2016/5/14/chartex" xmlns:mc="http://schemas.openxmlformats.org/markup-compatibility/2006" xmlns:aink="http://schemas.microsoft.com/office/drawing/2016/ink" xmlns:am3d="http://schemas.microsoft.com/office/drawing/2017/model3d" xmlns:o="urn:schemas-microsoft-com:office:office" xmlns:r="http://schemas.openxmlformats.org/officeDocument/2006/relationships" xmlns:m="http://schemas.openxmlformats.org/officeDocument/2006/math" xmlns:v="urn:schemas-microsoft-com:vml" xmlns:wp14="http://schemas.microsoft.com/office/word/2010/wordprocessingDrawing" xmlns:wp="http://schemas.openxmlformats.org/drawingml/2006/wordprocessingDrawing" xmlns:w10="urn:schemas-microsoft-com:office:word" xmlns:w="http://schemas.openxmlformats.org/wordprocessingml/2006/main" xmlns:w14="http://schemas.microsoft.com/office/word/2010/wordml" xmlns:w15="http://schemas.microsoft.com/office/word/2012/wordml" xmlns:w16cex="http://schemas.microsoft.com/office/word/2018/wordml/cex" xmlns:w16cid="http://schemas.microsoft.com/office/word/2016/wordml/cid" xmlns:w16="http://schemas.microsoft.com/office/word/2018/wordml" xmlns:w16sdtdh="http://schemas.microsoft.com/office/word/2020/wordml/sdtdatahash" xmlns:w16se="http://schemas.microsoft.com/office/word/2015/wordml/symex" xmlns:wpg="http://schemas.microsoft.com/office/word/2010/wordprocessingGroup" xmlns:wpi="http://schemas.microsoft.com/office/word/2010/wordprocessingInk" xmlns:wne="http://schemas.microsoft.com/office/word/2006/wordml" xmlns:wps="http://schemas.microsoft.com/office/word/2010/wordprocessingShape" mc:Ignorable="w14 w15 w16se w16cid w16 w16cex w16sdtdh wp14">
   <w:p>
     <w:pPr>
       <w:pStyle w:val="Footer"/>
@@ -11128,7 +11097,7 @@
                                 <wp:extent cx="201930" cy="201930"/>
                                 <wp:effectExtent l="0" t="0" r="7620" b="7620"/>
                                 <wp:docPr id="12" name="Picture 12">
-                                  <a:hlinkClick xmlns:a="http://schemas.openxmlformats.org/drawingml/2006/main" r:id="rId3"/>
+                                  <a:hlinkClick xmlns:a="http://schemas.openxmlformats.org/drawingml/2006/main" r:id="rId1"/>
                                 </wp:docPr>
                                 <wp:cNvGraphicFramePr>
                                   <a:graphicFrameLocks xmlns:a="http://schemas.openxmlformats.org/drawingml/2006/main" noChangeAspect="1"/>
@@ -11684,7 +11653,7 @@
               <v:stroke joinstyle="miter"/>
               <v:path gradientshapeok="t" o:connecttype="rect"/>
             </v:shapetype>
-            <v:shape id="Text Box 16" o:spid="_x0000_s1026" type="#_x0000_t202" style="position:absolute;margin-left:124.4pt;margin-top:6.7pt;width:396.3pt;height:40.45pt;z-index:251661312;visibility:visible;mso-wrap-style:square;mso-width-percent:0;mso-height-percent:0;mso-wrap-distance-left:9pt;mso-wrap-distance-top:0;mso-wrap-distance-right:9pt;mso-wrap-distance-bottom:0;mso-position-horizontal:absolute;mso-position-horizontal-relative:text;mso-position-vertical:absolute;mso-position-vertical-relative:text;mso-width-percent:0;mso-height-percent:0;mso-width-relative:page;mso-height-relative:page;v-text-anchor:top" o:gfxdata="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" filled="f" stroked="f">
+            <v:shape id="Text Box 16" o:spid="_x0000_s1026" type="#_x0000_t202" style="position:absolute;margin-left:124.4pt;margin-top:6.7pt;width:396.3pt;height:40.45pt;z-index:251661312;visibility:visible;mso-wrap-style:square;mso-width-percent:0;mso-height-percent:0;mso-wrap-distance-left:9pt;mso-wrap-distance-top:0;mso-wrap-distance-right:9pt;mso-wrap-distance-bottom:0;mso-position-horizontal:absolute;mso-position-horizontal-relative:text;mso-position-vertical:absolute;mso-position-vertical-relative:text;mso-width-percent:0;mso-height-percent:0;mso-width-relative:page;mso-height-relative:page;v-text-anchor:top" o:gfxdata="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" filled="f" stroked="f">
               <v:textbox inset=".5mm,1.2mm,.5mm,.5mm">
                 <w:txbxContent>
                   <w:p>
@@ -11758,7 +11727,7 @@
                           <wp:extent cx="201930" cy="201930"/>
                           <wp:effectExtent l="0" t="0" r="7620" b="7620"/>
                           <wp:docPr id="12" name="Picture 12">
-                            <a:hlinkClick xmlns:a="http://schemas.openxmlformats.org/drawingml/2006/main" r:id="rId22"/>
+                            <a:hlinkClick xmlns:a="http://schemas.openxmlformats.org/drawingml/2006/main" r:id="rId1"/>
                           </wp:docPr>
                           <wp:cNvGraphicFramePr>
                             <a:graphicFrameLocks xmlns:a="http://schemas.openxmlformats.org/drawingml/2006/main" noChangeAspect="1"/>
@@ -11768,7 +11737,7 @@
                               <pic:pic xmlns:pic="http://schemas.openxmlformats.org/drawingml/2006/picture">
                                 <pic:nvPicPr>
                                   <pic:cNvPr id="0" name="Picture 19">
-                                    <a:hlinkClick r:id="rId22"/>
+                                    <a:hlinkClick r:id="rId1"/>
                                   </pic:cNvPr>
                                   <pic:cNvPicPr>
                                     <a:picLocks noChangeAspect="1" noChangeArrowheads="1"/>
@@ -12387,7 +12356,7 @@
         </mc:Choice>
         <mc:Fallback>
           <w:pict>
-            <v:shape w14:anchorId="41B1E642" id="Text Box 6" o:spid="_x0000_s1027" type="#_x0000_t202" style="position:absolute;margin-left:125.15pt;margin-top:26.95pt;width:44.85pt;height:15.75pt;z-index:251662336;visibility:visible;mso-wrap-style:square;mso-width-percent:0;mso-height-percent:0;mso-wrap-distance-left:9pt;mso-wrap-distance-top:0;mso-wrap-distance-right:9pt;mso-wrap-distance-bottom:0;mso-position-horizontal:absolute;mso-position-horizontal-relative:text;mso-position-vertical:absolute;mso-position-vertical-relative:text;mso-width-percent:0;mso-height-percent:0;mso-width-relative:page;mso-height-relative:page;v-text-anchor:middle" o:gfxdata="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" filled="f" stroked="f" strokeweight=".5pt">
+            <v:shape w14:anchorId="41B1E642" id="Text Box 6" o:spid="_x0000_s1027" type="#_x0000_t202" style="position:absolute;margin-left:125.15pt;margin-top:26.95pt;width:44.85pt;height:15.75pt;z-index:251662336;visibility:visible;mso-wrap-style:square;mso-width-percent:0;mso-height-percent:0;mso-wrap-distance-left:9pt;mso-wrap-distance-top:0;mso-wrap-distance-right:9pt;mso-wrap-distance-bottom:0;mso-position-horizontal:absolute;mso-position-horizontal-relative:text;mso-position-vertical:absolute;mso-position-vertical-relative:text;mso-width-percent:0;mso-height-percent:0;mso-width-relative:page;mso-height-relative:page;v-text-anchor:middle" o:gfxdata="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" filled="f" stroked="f" strokeweight=".5pt">
               <v:textbox inset=".5mm,0,0,0">
                 <w:txbxContent>
                   <w:p>
@@ -12582,7 +12551,7 @@
         </mc:Choice>
         <mc:Fallback>
           <w:pict>
-            <v:shape w14:anchorId="60DB5C39" id="Text Box 4" o:spid="_x0000_s1028" type="#_x0000_t202" style="position:absolute;margin-left:444.65pt;margin-top:26.95pt;width:70.9pt;height:15.9pt;z-index:251663360;visibility:visible;mso-wrap-style:square;mso-width-percent:0;mso-height-percent:0;mso-wrap-distance-left:9pt;mso-wrap-distance-top:0;mso-wrap-distance-right:9pt;mso-wrap-distance-bottom:0;mso-position-horizontal:absolute;mso-position-horizontal-relative:text;mso-position-vertical:absolute;mso-position-vertical-relative:text;mso-width-percent:0;mso-height-percent:0;mso-width-relative:page;mso-height-relative:page;v-text-anchor:middle" o:gfxdata="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" filled="f" stroked="f" strokeweight=".5pt">
+            <v:shape w14:anchorId="60DB5C39" id="Text Box 4" o:spid="_x0000_s1028" type="#_x0000_t202" style="position:absolute;margin-left:444.65pt;margin-top:26.95pt;width:70.9pt;height:15.9pt;z-index:251663360;visibility:visible;mso-wrap-style:square;mso-width-percent:0;mso-height-percent:0;mso-wrap-distance-left:9pt;mso-wrap-distance-top:0;mso-wrap-distance-right:9pt;mso-wrap-distance-bottom:0;mso-position-horizontal:absolute;mso-position-horizontal-relative:text;mso-position-vertical:absolute;mso-position-vertical-relative:text;mso-width-percent:0;mso-height-percent:0;mso-width-relative:page;mso-height-relative:page;v-text-anchor:middle" o:gfxdata="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" filled="f" stroked="f" strokeweight=".5pt">
               <v:textbox inset="0,0,0,0">
                 <w:txbxContent>
                   <w:p>
@@ -12693,7 +12662,7 @@
 </file>
 
 <file path=word/footnotes.xml><?xml version="1.0" encoding="utf-8"?>
-<w:footnotes xmlns:wpc="http://schemas.microsoft.com/office/word/2010/wordprocessingCanvas" xmlns:cx="http://schemas.microsoft.com/office/drawing/2014/chartex" xmlns:cx1="http://schemas.microsoft.com/office/drawing/2015/9/8/chartex" xmlns:cx2="http://schemas.microsoft.com/office/drawing/2015/10/21/chartex" xmlns:cx3="http://schemas.microsoft.com/office/drawing/2016/5/9/chartex" xmlns:cx4="http://schemas.microsoft.com/office/drawing/2016/5/10/chartex" xmlns:cx5="http://schemas.microsoft.com/office/drawing/2016/5/11/chartex" xmlns:cx6="http://schemas.microsoft.com/office/drawing/2016/5/12/chartex" xmlns:cx7="http://schemas.microsoft.com/office/drawing/2016/5/13/chartex" xmlns:cx8="http://schemas.microsoft.com/office/drawing/2016/5/14/chartex" xmlns:mc="http://schemas.openxmlformats.org/markup-compatibility/2006" xmlns:aink="http://schemas.microsoft.com/office/drawing/2016/ink" xmlns:am3d="http://schemas.microsoft.com/office/drawing/2017/model3d" xmlns:o="urn:schemas-microsoft-com:office:office" xmlns:r="http://schemas.openxmlformats.org/officeDocument/2006/relationships" xmlns:m="http://schemas.openxmlformats.org/officeDocument/2006/math" xmlns:v="urn:schemas-microsoft-com:vml" xmlns:wp14="http://schemas.microsoft.com/office/word/2010/wordprocessingDrawing" xmlns:wp="http://schemas.openxmlformats.org/drawingml/2006/wordprocessingDrawing" xmlns:w10="urn:schemas-microsoft-com:office:word" xmlns:w="http://schemas.openxmlformats.org/wordprocessingml/2006/main" xmlns:w14="http://schemas.microsoft.com/office/word/2010/wordml" xmlns:w15="http://schemas.microsoft.com/office/word/2012/wordml" xmlns:w16cid="http://schemas.microsoft.com/office/word/2016/wordml/cid" xmlns:w16se="http://schemas.microsoft.com/office/word/2015/wordml/symex" xmlns:wpg="http://schemas.microsoft.com/office/word/2010/wordprocessingGroup" xmlns:wpi="http://schemas.microsoft.com/office/word/2010/wordprocessingInk" xmlns:wne="http://schemas.microsoft.com/office/word/2006/wordml" xmlns:wps="http://schemas.microsoft.com/office/word/2010/wordprocessingShape" mc:Ignorable="w14 w15 w16se w16cid wp14">
+<w:footnotes xmlns:wpc="http://schemas.microsoft.com/office/word/2010/wordprocessingCanvas" xmlns:cx="http://schemas.microsoft.com/office/drawing/2014/chartex" xmlns:cx1="http://schemas.microsoft.com/office/drawing/2015/9/8/chartex" xmlns:cx2="http://schemas.microsoft.com/office/drawing/2015/10/21/chartex" xmlns:cx3="http://schemas.microsoft.com/office/drawing/2016/5/9/chartex" xmlns:cx4="http://schemas.microsoft.com/office/drawing/2016/5/10/chartex" xmlns:cx5="http://schemas.microsoft.com/office/drawing/2016/5/11/chartex" xmlns:cx6="http://schemas.microsoft.com/office/drawing/2016/5/12/chartex" xmlns:cx7="http://schemas.microsoft.com/office/drawing/2016/5/13/chartex" xmlns:cx8="http://schemas.microsoft.com/office/drawing/2016/5/14/chartex" xmlns:mc="http://schemas.openxmlformats.org/markup-compatibility/2006" xmlns:aink="http://schemas.microsoft.com/office/drawing/2016/ink" xmlns:am3d="http://schemas.microsoft.com/office/drawing/2017/model3d" xmlns:o="urn:schemas-microsoft-com:office:office" xmlns:r="http://schemas.openxmlformats.org/officeDocument/2006/relationships" xmlns:m="http://schemas.openxmlformats.org/officeDocument/2006/math" xmlns:v="urn:schemas-microsoft-com:vml" xmlns:wp14="http://schemas.microsoft.com/office/word/2010/wordprocessingDrawing" xmlns:wp="http://schemas.openxmlformats.org/drawingml/2006/wordprocessingDrawing" xmlns:w10="urn:schemas-microsoft-com:office:word" xmlns:w="http://schemas.openxmlformats.org/wordprocessingml/2006/main" xmlns:w14="http://schemas.microsoft.com/office/word/2010/wordml" xmlns:w15="http://schemas.microsoft.com/office/word/2012/wordml" xmlns:w16cex="http://schemas.microsoft.com/office/word/2018/wordml/cex" xmlns:w16cid="http://schemas.microsoft.com/office/word/2016/wordml/cid" xmlns:w16="http://schemas.microsoft.com/office/word/2018/wordml" xmlns:w16sdtdh="http://schemas.microsoft.com/office/word/2020/wordml/sdtdatahash" xmlns:w16se="http://schemas.microsoft.com/office/word/2015/wordml/symex" xmlns:wpg="http://schemas.microsoft.com/office/word/2010/wordprocessingGroup" xmlns:wpi="http://schemas.microsoft.com/office/word/2010/wordprocessingInk" xmlns:wne="http://schemas.microsoft.com/office/word/2006/wordml" xmlns:wps="http://schemas.microsoft.com/office/word/2010/wordprocessingShape" mc:Ignorable="w14 w15 w16se w16cid w16 w16cex w16sdtdh wp14">
   <w:footnote w:type="separator" w:id="-1">
     <w:p>
       <w:pPr>
@@ -12718,7 +12687,7 @@
 </file>
 
 <file path=word/header1.xml><?xml version="1.0" encoding="utf-8"?>
-<w:hdr xmlns:wpc="http://schemas.microsoft.com/office/word/2010/wordprocessingCanvas" xmlns:cx="http://schemas.microsoft.com/office/drawing/2014/chartex" xmlns:cx1="http://schemas.microsoft.com/office/drawing/2015/9/8/chartex" xmlns:cx2="http://schemas.microsoft.com/office/drawing/2015/10/21/chartex" xmlns:cx3="http://schemas.microsoft.com/office/drawing/2016/5/9/chartex" xmlns:cx4="http://schemas.microsoft.com/office/drawing/2016/5/10/chartex" xmlns:cx5="http://schemas.microsoft.com/office/drawing/2016/5/11/chartex" xmlns:cx6="http://schemas.microsoft.com/office/drawing/2016/5/12/chartex" xmlns:cx7="http://schemas.microsoft.com/office/drawing/2016/5/13/chartex" xmlns:cx8="http://schemas.microsoft.com/office/drawing/2016/5/14/chartex" xmlns:mc="http://schemas.openxmlformats.org/markup-compatibility/2006" xmlns:aink="http://schemas.microsoft.com/office/drawing/2016/ink" xmlns:am3d="http://schemas.microsoft.com/office/drawing/2017/model3d" xmlns:o="urn:schemas-microsoft-com:office:office" xmlns:r="http://schemas.openxmlformats.org/officeDocument/2006/relationships" xmlns:m="http://schemas.openxmlformats.org/officeDocument/2006/math" xmlns:v="urn:schemas-microsoft-com:vml" xmlns:wp14="http://schemas.microsoft.com/office/word/2010/wordprocessingDrawing" xmlns:wp="http://schemas.openxmlformats.org/drawingml/2006/wordprocessingDrawing" xmlns:w10="urn:schemas-microsoft-com:office:word" xmlns:w="http://schemas.openxmlformats.org/wordprocessingml/2006/main" xmlns:w14="http://schemas.microsoft.com/office/word/2010/wordml" xmlns:w15="http://schemas.microsoft.com/office/word/2012/wordml" xmlns:w16cid="http://schemas.microsoft.com/office/word/2016/wordml/cid" xmlns:w16se="http://schemas.microsoft.com/office/word/2015/wordml/symex" xmlns:wpg="http://schemas.microsoft.com/office/word/2010/wordprocessingGroup" xmlns:wpi="http://schemas.microsoft.com/office/word/2010/wordprocessingInk" xmlns:wne="http://schemas.microsoft.com/office/word/2006/wordml" xmlns:wps="http://schemas.microsoft.com/office/word/2010/wordprocessingShape" mc:Ignorable="w14 w15 w16se w16cid wp14">
+<w:hdr xmlns:wpc="http://schemas.microsoft.com/office/word/2010/wordprocessingCanvas" xmlns:cx="http://schemas.microsoft.com/office/drawing/2014/chartex" xmlns:cx1="http://schemas.microsoft.com/office/drawing/2015/9/8/chartex" xmlns:cx2="http://schemas.microsoft.com/office/drawing/2015/10/21/chartex" xmlns:cx3="http://schemas.microsoft.com/office/drawing/2016/5/9/chartex" xmlns:cx4="http://schemas.microsoft.com/office/drawing/2016/5/10/chartex" xmlns:cx5="http://schemas.microsoft.com/office/drawing/2016/5/11/chartex" xmlns:cx6="http://schemas.microsoft.com/office/drawing/2016/5/12/chartex" xmlns:cx7="http://schemas.microsoft.com/office/drawing/2016/5/13/chartex" xmlns:cx8="http://schemas.microsoft.com/office/drawing/2016/5/14/chartex" xmlns:mc="http://schemas.openxmlformats.org/markup-compatibility/2006" xmlns:aink="http://schemas.microsoft.com/office/drawing/2016/ink" xmlns:am3d="http://schemas.microsoft.com/office/drawing/2017/model3d" xmlns:o="urn:schemas-microsoft-com:office:office" xmlns:r="http://schemas.openxmlformats.org/officeDocument/2006/relationships" xmlns:m="http://schemas.openxmlformats.org/officeDocument/2006/math" xmlns:v="urn:schemas-microsoft-com:vml" xmlns:wp14="http://schemas.microsoft.com/office/word/2010/wordprocessingDrawing" xmlns:wp="http://schemas.openxmlformats.org/drawingml/2006/wordprocessingDrawing" xmlns:w10="urn:schemas-microsoft-com:office:word" xmlns:w="http://schemas.openxmlformats.org/wordprocessingml/2006/main" xmlns:w14="http://schemas.microsoft.com/office/word/2010/wordml" xmlns:w15="http://schemas.microsoft.com/office/word/2012/wordml" xmlns:w16cex="http://schemas.microsoft.com/office/word/2018/wordml/cex" xmlns:w16cid="http://schemas.microsoft.com/office/word/2016/wordml/cid" xmlns:w16="http://schemas.microsoft.com/office/word/2018/wordml" xmlns:w16sdtdh="http://schemas.microsoft.com/office/word/2020/wordml/sdtdatahash" xmlns:w16se="http://schemas.microsoft.com/office/word/2015/wordml/symex" xmlns:wpg="http://schemas.microsoft.com/office/word/2010/wordprocessingGroup" xmlns:wpi="http://schemas.microsoft.com/office/word/2010/wordprocessingInk" xmlns:wne="http://schemas.microsoft.com/office/word/2006/wordml" xmlns:wps="http://schemas.microsoft.com/office/word/2010/wordprocessingShape" mc:Ignorable="w14 w15 w16se w16cid w16 w16cex w16sdtdh wp14">
   <w:p>
     <w:pPr>
       <w:pStyle w:val="Header"/>
@@ -12729,7 +12698,7 @@
 </file>
 
 <file path=word/numbering.xml><?xml version="1.0" encoding="utf-8"?>
-<w:numbering xmlns:wpc="http://schemas.microsoft.com/office/word/2010/wordprocessingCanvas" xmlns:cx="http://schemas.microsoft.com/office/drawing/2014/chartex" xmlns:cx1="http://schemas.microsoft.com/office/drawing/2015/9/8/chartex" xmlns:cx2="http://schemas.microsoft.com/office/drawing/2015/10/21/chartex" xmlns:cx3="http://schemas.microsoft.com/office/drawing/2016/5/9/chartex" xmlns:cx4="http://schemas.microsoft.com/office/drawing/2016/5/10/chartex" xmlns:cx5="http://schemas.microsoft.com/office/drawing/2016/5/11/chartex" xmlns:cx6="http://schemas.microsoft.com/office/drawing/2016/5/12/chartex" xmlns:cx7="http://schemas.microsoft.com/office/drawing/2016/5/13/chartex" xmlns:cx8="http://schemas.microsoft.com/office/drawing/2016/5/14/chartex" xmlns:mc="http://schemas.openxmlformats.org/markup-compatibility/2006" xmlns:aink="http://schemas.microsoft.com/office/drawing/2016/ink" xmlns:am3d="http://schemas.microsoft.com/office/drawing/2017/model3d" xmlns:o="urn:schemas-microsoft-com:office:office" xmlns:r="http://schemas.openxmlformats.org/officeDocument/2006/relationships" xmlns:m="http://schemas.openxmlformats.org/officeDocument/2006/math" xmlns:v="urn:schemas-microsoft-com:vml" xmlns:wp14="http://schemas.microsoft.com/office/word/2010/wordprocessingDrawing" xmlns:wp="http://schemas.openxmlformats.org/drawingml/2006/wordprocessingDrawing" xmlns:w10="urn:schemas-microsoft-com:office:word" xmlns:w="http://schemas.openxmlformats.org/wordprocessingml/2006/main" xmlns:w14="http://schemas.microsoft.com/office/word/2010/wordml" xmlns:w15="http://schemas.microsoft.com/office/word/2012/wordml" xmlns:w16cid="http://schemas.microsoft.com/office/word/2016/wordml/cid" xmlns:w16se="http://schemas.microsoft.com/office/word/2015/wordml/symex" xmlns:wpg="http://schemas.microsoft.com/office/word/2010/wordprocessingGroup" xmlns:wpi="http://schemas.microsoft.com/office/word/2010/wordprocessingInk" xmlns:wne="http://schemas.microsoft.com/office/word/2006/wordml" xmlns:wps="http://schemas.microsoft.com/office/word/2010/wordprocessingShape" mc:Ignorable="w14 w15 w16se w16cid wp14">
+<w:numbering xmlns:wpc="http://schemas.microsoft.com/office/word/2010/wordprocessingCanvas" xmlns:cx="http://schemas.microsoft.com/office/drawing/2014/chartex" xmlns:cx1="http://schemas.microsoft.com/office/drawing/2015/9/8/chartex" xmlns:cx2="http://schemas.microsoft.com/office/drawing/2015/10/21/chartex" xmlns:cx3="http://schemas.microsoft.com/office/drawing/2016/5/9/chartex" xmlns:cx4="http://schemas.microsoft.com/office/drawing/2016/5/10/chartex" xmlns:cx5="http://schemas.microsoft.com/office/drawing/2016/5/11/chartex" xmlns:cx6="http://schemas.microsoft.com/office/drawing/2016/5/12/chartex" xmlns:cx7="http://schemas.microsoft.com/office/drawing/2016/5/13/chartex" xmlns:cx8="http://schemas.microsoft.com/office/drawing/2016/5/14/chartex" xmlns:mc="http://schemas.openxmlformats.org/markup-compatibility/2006" xmlns:aink="http://schemas.microsoft.com/office/drawing/2016/ink" xmlns:am3d="http://schemas.microsoft.com/office/drawing/2017/model3d" xmlns:o="urn:schemas-microsoft-com:office:office" xmlns:r="http://schemas.openxmlformats.org/officeDocument/2006/relationships" xmlns:m="http://schemas.openxmlformats.org/officeDocument/2006/math" xmlns:v="urn:schemas-microsoft-com:vml" xmlns:wp14="http://schemas.microsoft.com/office/word/2010/wordprocessingDrawing" xmlns:wp="http://schemas.openxmlformats.org/drawingml/2006/wordprocessingDrawing" xmlns:w10="urn:schemas-microsoft-com:office:word" xmlns:w="http://schemas.openxmlformats.org/wordprocessingml/2006/main" xmlns:w14="http://schemas.microsoft.com/office/word/2010/wordml" xmlns:w15="http://schemas.microsoft.com/office/word/2012/wordml" xmlns:w16cex="http://schemas.microsoft.com/office/word/2018/wordml/cex" xmlns:w16cid="http://schemas.microsoft.com/office/word/2016/wordml/cid" xmlns:w16="http://schemas.microsoft.com/office/word/2018/wordml" xmlns:w16sdtdh="http://schemas.microsoft.com/office/word/2020/wordml/sdtdatahash" xmlns:w16se="http://schemas.microsoft.com/office/word/2015/wordml/symex" xmlns:wpg="http://schemas.microsoft.com/office/word/2010/wordprocessingGroup" xmlns:wpi="http://schemas.microsoft.com/office/word/2010/wordprocessingInk" xmlns:wne="http://schemas.microsoft.com/office/word/2006/wordml" xmlns:wps="http://schemas.microsoft.com/office/word/2010/wordprocessingShape" mc:Ignorable="w14 w15 w16se w16cid w16 w16cex w16sdtdh wp14">
   <w:abstractNum w:abstractNumId="0" w15:restartNumberingAfterBreak="0">
     <w:nsid w:val="00474C0C"/>
     <w:multiLevelType w:val="hybridMultilevel"/>
@@ -17657,7 +17626,7 @@
 </file>
 
 <file path=word/styles.xml><?xml version="1.0" encoding="utf-8"?>
-<w:styles xmlns:mc="http://schemas.openxmlformats.org/markup-compatibility/2006" xmlns:r="http://schemas.openxmlformats.org/officeDocument/2006/relationships" xmlns:w="http://schemas.openxmlformats.org/wordprocessingml/2006/main" xmlns:w14="http://schemas.microsoft.com/office/word/2010/wordml" xmlns:w15="http://schemas.microsoft.com/office/word/2012/wordml" xmlns:w16cid="http://schemas.microsoft.com/office/word/2016/wordml/cid" xmlns:w16se="http://schemas.microsoft.com/office/word/2015/wordml/symex" mc:Ignorable="w14 w15 w16se w16cid">
+<w:styles xmlns:mc="http://schemas.openxmlformats.org/markup-compatibility/2006" xmlns:r="http://schemas.openxmlformats.org/officeDocument/2006/relationships" xmlns:w="http://schemas.openxmlformats.org/wordprocessingml/2006/main" xmlns:w14="http://schemas.microsoft.com/office/word/2010/wordml" xmlns:w15="http://schemas.microsoft.com/office/word/2012/wordml" xmlns:w16cex="http://schemas.microsoft.com/office/word/2018/wordml/cex" xmlns:w16cid="http://schemas.microsoft.com/office/word/2016/wordml/cid" xmlns:w16="http://schemas.microsoft.com/office/word/2018/wordml" xmlns:w16sdtdh="http://schemas.microsoft.com/office/word/2020/wordml/sdtdatahash" xmlns:w16se="http://schemas.microsoft.com/office/word/2015/wordml/symex" mc:Ignorable="w14 w15 w16se w16cid w16 w16cex w16sdtdh">
   <w:docDefaults>
     <w:rPrDefault>
       <w:rPr>
@@ -17673,7 +17642,7 @@
       </w:pPr>
     </w:pPrDefault>
   </w:docDefaults>
-  <w:latentStyles w:defLockedState="0" w:defUIPriority="99" w:defSemiHidden="0" w:defUnhideWhenUsed="0" w:defQFormat="0" w:count="377">
+  <w:latentStyles w:defLockedState="0" w:defUIPriority="99" w:defSemiHidden="0" w:defUnhideWhenUsed="0" w:defQFormat="0" w:count="376">
     <w:lsdException w:name="Normal" w:uiPriority="0" w:qFormat="1"/>
     <w:lsdException w:name="heading 1" w:uiPriority="9" w:qFormat="1"/>
     <w:lsdException w:name="heading 2" w:semiHidden="1" w:uiPriority="9" w:unhideWhenUsed="1" w:qFormat="1"/>
@@ -18050,7 +18019,6 @@
     <w:lsdException w:name="Hashtag" w:semiHidden="1" w:unhideWhenUsed="1"/>
     <w:lsdException w:name="Unresolved Mention" w:semiHidden="1" w:unhideWhenUsed="1"/>
     <w:lsdException w:name="Smart Link" w:semiHidden="1" w:unhideWhenUsed="1"/>
-    <w:lsdException w:name="Smart Link Error" w:semiHidden="1" w:unhideWhenUsed="1"/>
   </w:latentStyles>
   <w:style w:type="paragraph" w:default="1" w:styleId="Normal">
     <w:name w:val="Normal"/>

</xml_diff>